<commit_message>
Segundo commit Se termino el punto 5(arquetipos), 6(Instancias de la vida real) y 7(10 Casos de usos). Ya se ha comentado el punto 8
</commit_message>
<xml_diff>
--- a/REQUERIMIENTOS_JERARQUIA_FINAL.docx
+++ b/REQUERIMIENTOS_JERARQUIA_FINAL.docx
@@ -669,117 +669,61 @@
         <w:rPr>
           <w:lang w:val="es-ES"/>
         </w:rPr>
-        <w:t xml:space="preserve">La </w:t>
-      </w:r>
-      <w:proofErr w:type="gramStart"/>
-      <w:r>
-        <w:rPr>
-          <w:lang w:val="es-ES"/>
-        </w:rPr>
-        <w:t>app</w:t>
-      </w:r>
-      <w:proofErr w:type="gramEnd"/>
-      <w:r>
-        <w:rPr>
-          <w:lang w:val="es-ES"/>
-        </w:rPr>
-        <w:t>, solo requiere autentificación la primera vez (igual que Facebook) después está disponible para cuando el usuario desee consultar.</w:t>
-      </w:r>
-    </w:p>
-    <w:p>
-      <w:pPr>
-        <w:pStyle w:val="ListParagraph"/>
-        <w:numPr>
-          <w:ilvl w:val="0"/>
-          <w:numId w:val="2"/>
-        </w:numPr>
-        <w:rPr>
-          <w:lang w:val="es-ES"/>
-        </w:rPr>
-      </w:pPr>
-      <w:r>
-        <w:rPr>
-          <w:lang w:val="es-ES"/>
-        </w:rPr>
-        <w:t xml:space="preserve">En su </w:t>
-      </w:r>
-      <w:proofErr w:type="gramStart"/>
-      <w:r>
-        <w:rPr>
-          <w:lang w:val="es-ES"/>
-        </w:rPr>
-        <w:t>app</w:t>
-      </w:r>
-      <w:proofErr w:type="gramEnd"/>
-      <w:r>
-        <w:rPr>
-          <w:lang w:val="es-ES"/>
-        </w:rPr>
-        <w:t xml:space="preserve"> el usuario debe recibir información o recordatorios de sus citas para medidas o nutrición.</w:t>
-      </w:r>
-    </w:p>
-    <w:p>
-      <w:pPr>
-        <w:pStyle w:val="ListParagraph"/>
-        <w:numPr>
-          <w:ilvl w:val="0"/>
-          <w:numId w:val="2"/>
-        </w:numPr>
-        <w:rPr>
-          <w:lang w:val="es-ES"/>
-        </w:rPr>
-      </w:pPr>
-      <w:r>
-        <w:rPr>
-          <w:lang w:val="es-ES"/>
-        </w:rPr>
-        <w:t xml:space="preserve">La </w:t>
-      </w:r>
-      <w:proofErr w:type="gramStart"/>
-      <w:r>
-        <w:rPr>
-          <w:lang w:val="es-ES"/>
-        </w:rPr>
-        <w:t>app</w:t>
-      </w:r>
-      <w:proofErr w:type="gramEnd"/>
-      <w:r>
-        <w:rPr>
-          <w:lang w:val="es-ES"/>
-        </w:rPr>
-        <w:t xml:space="preserve"> brindará datos de salud por periodos: días, semanas, meses, años y deberá mostrarlos tanto en datos como en figuras (barras, líneas, etc.)</w:t>
-      </w:r>
-    </w:p>
-    <w:p>
-      <w:pPr>
-        <w:pStyle w:val="ListParagraph"/>
-        <w:numPr>
-          <w:ilvl w:val="0"/>
-          <w:numId w:val="2"/>
-        </w:numPr>
-        <w:rPr>
-          <w:lang w:val="es-ES"/>
-        </w:rPr>
-      </w:pPr>
-      <w:r>
-        <w:rPr>
-          <w:lang w:val="es-ES"/>
-        </w:rPr>
-        <w:t xml:space="preserve">El usuario marcara en su </w:t>
-      </w:r>
-      <w:proofErr w:type="gramStart"/>
-      <w:r>
-        <w:rPr>
-          <w:lang w:val="es-ES"/>
-        </w:rPr>
-        <w:t>app</w:t>
-      </w:r>
-      <w:proofErr w:type="gramEnd"/>
-      <w:r>
-        <w:rPr>
-          <w:lang w:val="es-ES"/>
-        </w:rPr>
-        <w:t xml:space="preserve"> los alimentos consumidos cada día (del menú y fuera del menú) con el fin de realizar comparaciones de recomendación e ingesta de alientos.</w:t>
+        <w:t>La app, solo requiere autentificación la primera vez (igual que Facebook) después está disponible para cuando el usuario desee consultar.</w:t>
+      </w:r>
+    </w:p>
+    <w:p>
+      <w:pPr>
+        <w:pStyle w:val="ListParagraph"/>
+        <w:numPr>
+          <w:ilvl w:val="0"/>
+          <w:numId w:val="2"/>
+        </w:numPr>
+        <w:rPr>
+          <w:lang w:val="es-ES"/>
+        </w:rPr>
+      </w:pPr>
+      <w:r>
+        <w:rPr>
+          <w:lang w:val="es-ES"/>
+        </w:rPr>
+        <w:t>En su app el usuario debe recibir información o recordatorios de sus citas para medidas o nutrición.</w:t>
+      </w:r>
+    </w:p>
+    <w:p>
+      <w:pPr>
+        <w:pStyle w:val="ListParagraph"/>
+        <w:numPr>
+          <w:ilvl w:val="0"/>
+          <w:numId w:val="2"/>
+        </w:numPr>
+        <w:rPr>
+          <w:lang w:val="es-ES"/>
+        </w:rPr>
+      </w:pPr>
+      <w:r>
+        <w:rPr>
+          <w:lang w:val="es-ES"/>
+        </w:rPr>
+        <w:t>La app brindará datos de salud por periodos: días, semanas, meses, años y deberá mostrarlos tanto en datos como en figuras (barras, líneas, etc.)</w:t>
+      </w:r>
+    </w:p>
+    <w:p>
+      <w:pPr>
+        <w:pStyle w:val="ListParagraph"/>
+        <w:numPr>
+          <w:ilvl w:val="0"/>
+          <w:numId w:val="2"/>
+        </w:numPr>
+        <w:rPr>
+          <w:lang w:val="es-ES"/>
+        </w:rPr>
+      </w:pPr>
+      <w:r>
+        <w:rPr>
+          <w:lang w:val="es-ES"/>
+        </w:rPr>
+        <w:t>El usuario marcara en su app los alimentos consumidos cada día (del menú y fuera del menú) con el fin de realizar comparaciones de recomendación e ingesta de alientos.</w:t>
       </w:r>
     </w:p>
     <w:p>
@@ -855,6 +799,409 @@
           <w:lang w:val="es-ES"/>
         </w:rPr>
         <w:t>Aplicación móvil</w:t>
+      </w:r>
+    </w:p>
+    <w:p>
+      <w:pPr>
+        <w:rPr>
+          <w:lang w:val="es-ES"/>
+        </w:rPr>
+      </w:pPr>
+    </w:p>
+    <w:p>
+      <w:pPr>
+        <w:rPr>
+          <w:lang w:val="es-ES"/>
+        </w:rPr>
+      </w:pPr>
+    </w:p>
+    <w:p>
+      <w:pPr>
+        <w:rPr>
+          <w:lang w:val="es-ES"/>
+        </w:rPr>
+      </w:pPr>
+    </w:p>
+    <w:p>
+      <w:pPr>
+        <w:rPr>
+          <w:lang w:val="es-ES"/>
+        </w:rPr>
+      </w:pPr>
+    </w:p>
+    <w:p>
+      <w:pPr>
+        <w:rPr>
+          <w:lang w:val="es-ES"/>
+        </w:rPr>
+      </w:pPr>
+    </w:p>
+    <w:p>
+      <w:pPr>
+        <w:rPr>
+          <w:lang w:val="es-ES"/>
+        </w:rPr>
+      </w:pPr>
+    </w:p>
+    <w:p>
+      <w:pPr>
+        <w:rPr>
+          <w:lang w:val="es-ES"/>
+        </w:rPr>
+      </w:pPr>
+    </w:p>
+    <w:p>
+      <w:pPr>
+        <w:rPr>
+          <w:lang w:val="es-ES"/>
+        </w:rPr>
+      </w:pPr>
+    </w:p>
+    <w:p>
+      <w:pPr>
+        <w:rPr>
+          <w:lang w:val="es-ES"/>
+        </w:rPr>
+      </w:pPr>
+    </w:p>
+    <w:p>
+      <w:pPr>
+        <w:rPr>
+          <w:lang w:val="es-ES"/>
+        </w:rPr>
+      </w:pPr>
+    </w:p>
+    <w:p>
+      <w:pPr>
+        <w:rPr>
+          <w:lang w:val="es-ES"/>
+        </w:rPr>
+      </w:pPr>
+    </w:p>
+    <w:p>
+      <w:pPr>
+        <w:rPr>
+          <w:lang w:val="es-ES"/>
+        </w:rPr>
+      </w:pPr>
+    </w:p>
+    <w:p>
+      <w:pPr>
+        <w:rPr>
+          <w:lang w:val="es-ES"/>
+        </w:rPr>
+      </w:pPr>
+    </w:p>
+    <w:p>
+      <w:pPr>
+        <w:rPr>
+          <w:lang w:val="es-ES"/>
+        </w:rPr>
+      </w:pPr>
+    </w:p>
+    <w:p>
+      <w:pPr>
+        <w:rPr>
+          <w:lang w:val="es-ES"/>
+        </w:rPr>
+      </w:pPr>
+    </w:p>
+    <w:p>
+      <w:pPr>
+        <w:pStyle w:val="Default"/>
+        <w:rPr>
+          <w:lang w:val="es-ES"/>
+        </w:rPr>
+      </w:pPr>
+      <w:r>
+        <w:rPr>
+          <w:lang w:val="es-ES"/>
+        </w:rPr>
+        <w:t xml:space="preserve"> </w:t>
+      </w:r>
+    </w:p>
+    <w:p>
+      <w:pPr>
+        <w:pStyle w:val="Default"/>
+        <w:rPr>
+          <w:sz w:val="23"/>
+          <w:szCs w:val="23"/>
+          <w:lang w:val="es-ES"/>
+        </w:rPr>
+      </w:pPr>
+      <w:r>
+        <w:rPr>
+          <w:sz w:val="23"/>
+          <w:szCs w:val="23"/>
+          <w:lang w:val="es-ES"/>
+        </w:rPr>
+        <w:lastRenderedPageBreak/>
+        <w:t xml:space="preserve">6. Describe tres instancias (de la vida real) en donde podría ser aplicado el sistema </w:t>
+      </w:r>
+    </w:p>
+    <w:p>
+      <w:pPr>
+        <w:pStyle w:val="ListParagraph"/>
+        <w:numPr>
+          <w:ilvl w:val="0"/>
+          <w:numId w:val="4"/>
+        </w:numPr>
+        <w:jc w:val="both"/>
+        <w:rPr>
+          <w:lang w:val="es-ES"/>
+        </w:rPr>
+      </w:pPr>
+      <w:r>
+        <w:rPr>
+          <w:lang w:val="es-ES"/>
+        </w:rPr>
+        <w:t xml:space="preserve">Sistema de registro en hospitales. </w:t>
+      </w:r>
+    </w:p>
+    <w:p>
+      <w:pPr>
+        <w:ind w:left="720"/>
+        <w:jc w:val="both"/>
+        <w:rPr>
+          <w:lang w:val="es-ES"/>
+        </w:rPr>
+      </w:pPr>
+      <w:r>
+        <w:rPr>
+          <w:lang w:val="es-ES"/>
+        </w:rPr>
+        <w:t>Un sistema que ofrezca a los empleados del hospital llevar un control de expedientes de pacientes, donde se especifique la información personal, historial clínico, dieta.</w:t>
+      </w:r>
+      <w:r>
+        <w:rPr>
+          <w:lang w:val="es-ES"/>
+        </w:rPr>
+        <w:t xml:space="preserve"> Los empleados darán de alta a un paciente al momento del ingreso, y podrán actualizar y consultar las ultimas actualizaciones que se hagan. Se llevará un historial de los medicamentos aplicados, de los laboratorios clínicos realizados y de las consultas médicas, todo esto será anexado al expediente.</w:t>
+      </w:r>
+    </w:p>
+    <w:p>
+      <w:pPr>
+        <w:pStyle w:val="ListParagraph"/>
+        <w:numPr>
+          <w:ilvl w:val="0"/>
+          <w:numId w:val="4"/>
+        </w:numPr>
+        <w:jc w:val="both"/>
+        <w:rPr>
+          <w:lang w:val="es-ES"/>
+        </w:rPr>
+      </w:pPr>
+      <w:r>
+        <w:rPr>
+          <w:lang w:val="es-ES"/>
+        </w:rPr>
+        <w:t>Sistema de registro de equipos de futbol.</w:t>
+      </w:r>
+    </w:p>
+    <w:p>
+      <w:pPr>
+        <w:pStyle w:val="ListParagraph"/>
+        <w:jc w:val="both"/>
+        <w:rPr>
+          <w:lang w:val="es-ES"/>
+        </w:rPr>
+      </w:pPr>
+      <w:r>
+        <w:rPr>
+          <w:lang w:val="es-ES"/>
+        </w:rPr>
+        <w:t xml:space="preserve">Un sistema que </w:t>
+      </w:r>
+      <w:r>
+        <w:rPr>
+          <w:lang w:val="es-ES"/>
+        </w:rPr>
+        <w:t>ofrezca a</w:t>
+      </w:r>
+      <w:r>
+        <w:rPr>
+          <w:lang w:val="es-ES"/>
+        </w:rPr>
+        <w:t xml:space="preserve"> los entrenadores y directivos de un club profesional de futbol llevar un control de expedientes de jugadores donde especifique la información personal, historial clínico, estadística de rendimiento, partidos jugados</w:t>
+      </w:r>
+      <w:r>
+        <w:rPr>
+          <w:lang w:val="es-ES"/>
+        </w:rPr>
+        <w:t xml:space="preserve"> y observaciones. El entrenador dará de alta a los jugadores y se actualizará el expediente de estos después de cada entrenamiento y/o partido. Llevará un historial de partidos, así como rendimiento e infracciones.</w:t>
+      </w:r>
+    </w:p>
+    <w:p>
+      <w:pPr>
+        <w:pStyle w:val="ListParagraph"/>
+        <w:jc w:val="both"/>
+        <w:rPr>
+          <w:lang w:val="es-ES"/>
+        </w:rPr>
+      </w:pPr>
+    </w:p>
+    <w:p>
+      <w:pPr>
+        <w:pStyle w:val="ListParagraph"/>
+        <w:numPr>
+          <w:ilvl w:val="0"/>
+          <w:numId w:val="4"/>
+        </w:numPr>
+        <w:jc w:val="both"/>
+        <w:rPr>
+          <w:lang w:val="es-ES"/>
+        </w:rPr>
+      </w:pPr>
+      <w:r>
+        <w:rPr>
+          <w:lang w:val="es-ES"/>
+        </w:rPr>
+        <w:t>Sistema de registro en guarderías.</w:t>
+      </w:r>
+    </w:p>
+    <w:p>
+      <w:pPr>
+        <w:pStyle w:val="ListParagraph"/>
+        <w:jc w:val="both"/>
+        <w:rPr>
+          <w:lang w:val="es-ES"/>
+        </w:rPr>
+      </w:pPr>
+      <w:r>
+        <w:rPr>
+          <w:lang w:val="es-ES"/>
+        </w:rPr>
+        <w:t xml:space="preserve">Un sistema que ofrezca a los empleados un control de expedientes de infantes, donde se especifique la información personal, alergias, información de contacto, historial clínico, etc. Los empleados darán de alta a un infante al momento del ingreso y podrán </w:t>
+      </w:r>
+      <w:r>
+        <w:rPr>
+          <w:lang w:val="es-ES"/>
+        </w:rPr>
+        <w:t xml:space="preserve">informar a los padres mediante una aplicación en caso de cualquier inconveniente. Se </w:t>
+      </w:r>
+      <w:r>
+        <w:rPr>
+          <w:lang w:val="es-ES"/>
+        </w:rPr>
+        <w:t>llevará</w:t>
+      </w:r>
+      <w:r>
+        <w:rPr>
+          <w:lang w:val="es-ES"/>
+        </w:rPr>
+        <w:t xml:space="preserve"> un historial dietético y clínico en caso de ser necesario.</w:t>
+      </w:r>
+    </w:p>
+    <w:p>
+      <w:pPr>
+        <w:pStyle w:val="ListParagraph"/>
+        <w:jc w:val="both"/>
+        <w:rPr>
+          <w:lang w:val="es-ES"/>
+        </w:rPr>
+      </w:pPr>
+    </w:p>
+    <w:p>
+      <w:pPr>
+        <w:pStyle w:val="ListParagraph"/>
+        <w:jc w:val="both"/>
+        <w:rPr>
+          <w:lang w:val="es-ES"/>
+        </w:rPr>
+      </w:pPr>
+    </w:p>
+    <w:p>
+      <w:pPr>
+        <w:pStyle w:val="ListParagraph"/>
+        <w:jc w:val="both"/>
+        <w:rPr>
+          <w:lang w:val="es-ES"/>
+        </w:rPr>
+      </w:pPr>
+      <w:proofErr w:type="spellStart"/>
+      <w:r>
+        <w:rPr>
+          <w:lang w:val="es-ES"/>
+        </w:rPr>
+        <w:t>Bye</w:t>
+      </w:r>
+      <w:proofErr w:type="spellEnd"/>
+      <w:r>
+        <w:rPr>
+          <w:lang w:val="es-ES"/>
+        </w:rPr>
+        <w:t>:</w:t>
+      </w:r>
+    </w:p>
+    <w:p>
+      <w:pPr>
+        <w:pStyle w:val="ListParagraph"/>
+        <w:jc w:val="both"/>
+        <w:rPr>
+          <w:lang w:val="es-ES"/>
+        </w:rPr>
+      </w:pPr>
+      <w:r>
+        <w:rPr>
+          <w:lang w:val="es-ES"/>
+        </w:rPr>
+        <w:tab/>
+      </w:r>
+      <w:proofErr w:type="spellStart"/>
+      <w:r>
+        <w:rPr>
+          <w:lang w:val="es-ES"/>
+        </w:rPr>
+        <w:t>Pipeslines</w:t>
+      </w:r>
+      <w:proofErr w:type="spellEnd"/>
+    </w:p>
+    <w:p>
+      <w:pPr>
+        <w:pStyle w:val="ListParagraph"/>
+        <w:jc w:val="both"/>
+        <w:rPr>
+          <w:lang w:val="es-ES"/>
+        </w:rPr>
+      </w:pPr>
+      <w:r>
+        <w:rPr>
+          <w:lang w:val="es-ES"/>
+        </w:rPr>
+        <w:tab/>
+        <w:t>Tipos abstractos</w:t>
+      </w:r>
+    </w:p>
+    <w:p>
+      <w:pPr>
+        <w:pStyle w:val="ListParagraph"/>
+        <w:jc w:val="both"/>
+        <w:rPr>
+          <w:lang w:val="es-ES"/>
+        </w:rPr>
+      </w:pPr>
+      <w:r>
+        <w:rPr>
+          <w:lang w:val="es-ES"/>
+        </w:rPr>
+        <w:tab/>
+        <w:t>Capaz</w:t>
+      </w:r>
+    </w:p>
+    <w:p>
+      <w:pPr>
+        <w:pStyle w:val="ListParagraph"/>
+        <w:jc w:val="both"/>
+        <w:rPr>
+          <w:lang w:val="es-ES"/>
+        </w:rPr>
+      </w:pPr>
+      <w:r>
+        <w:rPr>
+          <w:lang w:val="es-ES"/>
+        </w:rPr>
+        <w:tab/>
+        <w:t>Interpretadores conducidos por tabla</w:t>
       </w:r>
     </w:p>
     <w:p>
@@ -966,6 +1313,92 @@
     </w:lvl>
   </w:abstractNum>
   <w:abstractNum w:abstractNumId="1" w15:restartNumberingAfterBreak="0">
+    <w:nsid w:val="53E004B9"/>
+    <w:multiLevelType w:val="hybridMultilevel"/>
+    <w:tmpl w:val="DB18AA7A"/>
+    <w:lvl w:ilvl="0" w:tplc="04090017">
+      <w:start w:val="1"/>
+      <w:numFmt w:val="lowerLetter"/>
+      <w:lvlText w:val="%1)"/>
+      <w:lvlJc w:val="left"/>
+      <w:pPr>
+        <w:ind w:left="720" w:hanging="360"/>
+      </w:pPr>
+    </w:lvl>
+    <w:lvl w:ilvl="1" w:tplc="04090019">
+      <w:start w:val="1"/>
+      <w:numFmt w:val="lowerLetter"/>
+      <w:lvlText w:val="%2."/>
+      <w:lvlJc w:val="left"/>
+      <w:pPr>
+        <w:ind w:left="1440" w:hanging="360"/>
+      </w:pPr>
+    </w:lvl>
+    <w:lvl w:ilvl="2" w:tplc="0409001B" w:tentative="1">
+      <w:start w:val="1"/>
+      <w:numFmt w:val="lowerRoman"/>
+      <w:lvlText w:val="%3."/>
+      <w:lvlJc w:val="right"/>
+      <w:pPr>
+        <w:ind w:left="2160" w:hanging="180"/>
+      </w:pPr>
+    </w:lvl>
+    <w:lvl w:ilvl="3" w:tplc="0409000F" w:tentative="1">
+      <w:start w:val="1"/>
+      <w:numFmt w:val="decimal"/>
+      <w:lvlText w:val="%4."/>
+      <w:lvlJc w:val="left"/>
+      <w:pPr>
+        <w:ind w:left="2880" w:hanging="360"/>
+      </w:pPr>
+    </w:lvl>
+    <w:lvl w:ilvl="4" w:tplc="04090019" w:tentative="1">
+      <w:start w:val="1"/>
+      <w:numFmt w:val="lowerLetter"/>
+      <w:lvlText w:val="%5."/>
+      <w:lvlJc w:val="left"/>
+      <w:pPr>
+        <w:ind w:left="3600" w:hanging="360"/>
+      </w:pPr>
+    </w:lvl>
+    <w:lvl w:ilvl="5" w:tplc="0409001B" w:tentative="1">
+      <w:start w:val="1"/>
+      <w:numFmt w:val="lowerRoman"/>
+      <w:lvlText w:val="%6."/>
+      <w:lvlJc w:val="right"/>
+      <w:pPr>
+        <w:ind w:left="4320" w:hanging="180"/>
+      </w:pPr>
+    </w:lvl>
+    <w:lvl w:ilvl="6" w:tplc="0409000F" w:tentative="1">
+      <w:start w:val="1"/>
+      <w:numFmt w:val="decimal"/>
+      <w:lvlText w:val="%7."/>
+      <w:lvlJc w:val="left"/>
+      <w:pPr>
+        <w:ind w:left="5040" w:hanging="360"/>
+      </w:pPr>
+    </w:lvl>
+    <w:lvl w:ilvl="7" w:tplc="04090019" w:tentative="1">
+      <w:start w:val="1"/>
+      <w:numFmt w:val="lowerLetter"/>
+      <w:lvlText w:val="%8."/>
+      <w:lvlJc w:val="left"/>
+      <w:pPr>
+        <w:ind w:left="5760" w:hanging="360"/>
+      </w:pPr>
+    </w:lvl>
+    <w:lvl w:ilvl="8" w:tplc="0409001B" w:tentative="1">
+      <w:start w:val="1"/>
+      <w:numFmt w:val="lowerRoman"/>
+      <w:lvlText w:val="%9."/>
+      <w:lvlJc w:val="right"/>
+      <w:pPr>
+        <w:ind w:left="6480" w:hanging="180"/>
+      </w:pPr>
+    </w:lvl>
+  </w:abstractNum>
+  <w:abstractNum w:abstractNumId="2" w15:restartNumberingAfterBreak="0">
     <w:nsid w:val="5AFF3769"/>
     <w:multiLevelType w:val="hybridMultilevel"/>
     <w:tmpl w:val="9E2A41F4"/>
@@ -1051,7 +1484,7 @@
       </w:pPr>
     </w:lvl>
   </w:abstractNum>
-  <w:abstractNum w:abstractNumId="2" w15:restartNumberingAfterBreak="0">
+  <w:abstractNum w:abstractNumId="3" w15:restartNumberingAfterBreak="0">
     <w:nsid w:val="743B5946"/>
     <w:multiLevelType w:val="hybridMultilevel"/>
     <w:tmpl w:val="1D6298F8"/>
@@ -1138,13 +1571,16 @@
     </w:lvl>
   </w:abstractNum>
   <w:num w:numId="1">
-    <w:abstractNumId w:val="1"/>
+    <w:abstractNumId w:val="2"/>
   </w:num>
   <w:num w:numId="2">
     <w:abstractNumId w:val="0"/>
   </w:num>
   <w:num w:numId="3">
-    <w:abstractNumId w:val="2"/>
+    <w:abstractNumId w:val="3"/>
+  </w:num>
+  <w:num w:numId="4">
+    <w:abstractNumId w:val="1"/>
   </w:num>
 </w:numbering>
 </file>

</xml_diff>